<commit_message>
push directly prior to submission
</commit_message>
<xml_diff>
--- a/First-Django-Project_log.docx
+++ b/First-Django-Project_log.docx
@@ -16,8 +16,26 @@
           <w:sz w:val="36"/>
           <w:szCs w:val="36"/>
         </w:rPr>
+        <w:t>First-</w:t>
+      </w:r>
+      <w:r>
+        <w:rPr>
+          <w:b/>
+          <w:sz w:val="36"/>
+          <w:szCs w:val="36"/>
+        </w:rPr>
         <w:t>Django</w:t>
       </w:r>
+      <w:r>
+        <w:rPr>
+          <w:b/>
+          <w:sz w:val="36"/>
+          <w:szCs w:val="36"/>
+        </w:rPr>
+        <w:t>-Project</w:t>
+      </w:r>
+      <w:bookmarkStart w:id="0" w:name="_GoBack"/>
+      <w:bookmarkEnd w:id="0"/>
       <w:r>
         <w:rPr>
           <w:b/>
@@ -4732,457 +4750,326 @@
           </wp:inline>
         </w:drawing>
       </w:r>
-      <w:bookmarkStart w:id="0" w:name="_GoBack"/>
-      <w:bookmarkEnd w:id="0"/>
-    </w:p>
-    <w:p>
-      <w:pPr>
-        <w:pStyle w:val="NoSpacing"/>
-        <w:rPr>
-          <w:b/>
-        </w:rPr>
-      </w:pPr>
-    </w:p>
-    <w:p>
-      <w:pPr>
-        <w:pStyle w:val="NoSpacing"/>
-        <w:rPr>
-          <w:b/>
-        </w:rPr>
-      </w:pPr>
-    </w:p>
-    <w:p>
-      <w:pPr>
-        <w:pStyle w:val="NoSpacing"/>
-        <w:rPr>
-          <w:b/>
-        </w:rPr>
-      </w:pPr>
-    </w:p>
-    <w:p>
-      <w:pPr>
-        <w:pStyle w:val="NoSpacing"/>
-        <w:rPr>
-          <w:b/>
-        </w:rPr>
-      </w:pPr>
-    </w:p>
-    <w:p>
-      <w:pPr>
-        <w:pStyle w:val="NoSpacing"/>
-        <w:rPr>
-          <w:b/>
-        </w:rPr>
-      </w:pPr>
-    </w:p>
-    <w:p>
-      <w:pPr>
-        <w:pStyle w:val="NoSpacing"/>
-        <w:rPr>
-          <w:b/>
-        </w:rPr>
-      </w:pPr>
-    </w:p>
-    <w:p>
-      <w:pPr>
-        <w:pStyle w:val="NoSpacing"/>
-        <w:rPr>
-          <w:b/>
-        </w:rPr>
-      </w:pPr>
-    </w:p>
-    <w:p>
-      <w:pPr>
-        <w:pStyle w:val="NoSpacing"/>
-        <w:rPr>
-          <w:b/>
-        </w:rPr>
-      </w:pPr>
-    </w:p>
-    <w:p>
-      <w:pPr>
-        <w:pStyle w:val="NoSpacing"/>
-        <w:rPr>
-          <w:b/>
-        </w:rPr>
-      </w:pPr>
-    </w:p>
-    <w:p>
-      <w:pPr>
-        <w:pStyle w:val="NoSpacing"/>
-        <w:rPr>
-          <w:b/>
-        </w:rPr>
-      </w:pPr>
-    </w:p>
-    <w:p>
-      <w:pPr>
-        <w:pStyle w:val="NoSpacing"/>
-        <w:rPr>
-          <w:b/>
-        </w:rPr>
-      </w:pPr>
-    </w:p>
-    <w:p>
-      <w:pPr>
-        <w:pStyle w:val="NoSpacing"/>
-        <w:rPr>
-          <w:b/>
-        </w:rPr>
-      </w:pPr>
-    </w:p>
-    <w:p>
-      <w:pPr>
-        <w:pStyle w:val="NoSpacing"/>
-        <w:rPr>
-          <w:b/>
-        </w:rPr>
-      </w:pPr>
-    </w:p>
-    <w:p>
-      <w:pPr>
-        <w:pStyle w:val="NoSpacing"/>
-        <w:rPr>
-          <w:b/>
-        </w:rPr>
-      </w:pPr>
-    </w:p>
-    <w:p>
-      <w:pPr>
-        <w:pStyle w:val="NoSpacing"/>
-        <w:rPr>
-          <w:b/>
-        </w:rPr>
-      </w:pPr>
-    </w:p>
-    <w:p>
-      <w:pPr>
-        <w:pStyle w:val="NoSpacing"/>
-        <w:rPr>
-          <w:b/>
-        </w:rPr>
-      </w:pPr>
-    </w:p>
-    <w:p>
-      <w:pPr>
-        <w:pStyle w:val="NoSpacing"/>
-        <w:rPr>
-          <w:b/>
-        </w:rPr>
-      </w:pPr>
-    </w:p>
-    <w:p>
-      <w:pPr>
-        <w:pStyle w:val="NoSpacing"/>
-        <w:rPr>
-          <w:b/>
-        </w:rPr>
-      </w:pPr>
-    </w:p>
-    <w:p>
-      <w:pPr>
-        <w:pStyle w:val="NoSpacing"/>
-        <w:rPr>
-          <w:b/>
-        </w:rPr>
-      </w:pPr>
-    </w:p>
-    <w:p>
-      <w:pPr>
-        <w:pStyle w:val="NoSpacing"/>
-        <w:rPr>
-          <w:b/>
-        </w:rPr>
-      </w:pPr>
-    </w:p>
-    <w:p>
-      <w:pPr>
-        <w:pStyle w:val="NoSpacing"/>
-        <w:rPr>
-          <w:b/>
-        </w:rPr>
-      </w:pPr>
-    </w:p>
-    <w:p>
-      <w:pPr>
-        <w:pStyle w:val="NoSpacing"/>
-        <w:rPr>
-          <w:b/>
-        </w:rPr>
-      </w:pPr>
-    </w:p>
-    <w:p>
-      <w:pPr>
-        <w:pStyle w:val="NoSpacing"/>
-        <w:rPr>
-          <w:b/>
-        </w:rPr>
-      </w:pPr>
-    </w:p>
-    <w:p>
-      <w:pPr>
-        <w:pStyle w:val="NoSpacing"/>
-        <w:rPr>
-          <w:b/>
-        </w:rPr>
-      </w:pPr>
-    </w:p>
-    <w:p>
-      <w:pPr>
-        <w:pStyle w:val="NoSpacing"/>
-        <w:rPr>
-          <w:b/>
-        </w:rPr>
-      </w:pPr>
-    </w:p>
-    <w:p>
-      <w:pPr>
-        <w:pStyle w:val="NoSpacing"/>
-        <w:rPr>
-          <w:b/>
-        </w:rPr>
-      </w:pPr>
-    </w:p>
-    <w:p>
-      <w:pPr>
-        <w:pStyle w:val="NoSpacing"/>
-        <w:rPr>
-          <w:b/>
-        </w:rPr>
-      </w:pPr>
-    </w:p>
-    <w:p>
-      <w:pPr>
-        <w:pStyle w:val="NoSpacing"/>
-        <w:rPr>
-          <w:b/>
-        </w:rPr>
-      </w:pPr>
-    </w:p>
-    <w:p>
-      <w:pPr>
-        <w:pStyle w:val="NoSpacing"/>
-        <w:rPr>
-          <w:b/>
-        </w:rPr>
-      </w:pPr>
-    </w:p>
-    <w:p>
-      <w:pPr>
-        <w:pStyle w:val="NoSpacing"/>
-        <w:rPr>
-          <w:b/>
-        </w:rPr>
-      </w:pPr>
-    </w:p>
-    <w:p>
-      <w:pPr>
-        <w:pStyle w:val="NoSpacing"/>
-        <w:rPr>
-          <w:b/>
-        </w:rPr>
-      </w:pPr>
-    </w:p>
-    <w:p>
-      <w:pPr>
-        <w:pStyle w:val="NoSpacing"/>
-        <w:rPr>
-          <w:b/>
-        </w:rPr>
-      </w:pPr>
-    </w:p>
-    <w:p>
-      <w:pPr>
-        <w:pStyle w:val="NoSpacing"/>
-        <w:rPr>
-          <w:b/>
-        </w:rPr>
-      </w:pPr>
-    </w:p>
-    <w:p>
-      <w:pPr>
-        <w:pStyle w:val="NoSpacing"/>
-        <w:rPr>
-          <w:b/>
-        </w:rPr>
-      </w:pPr>
-    </w:p>
-    <w:p>
-      <w:pPr>
-        <w:pStyle w:val="NoSpacing"/>
-        <w:rPr>
-          <w:b/>
-        </w:rPr>
-      </w:pPr>
-    </w:p>
-    <w:p>
-      <w:pPr>
-        <w:pStyle w:val="NoSpacing"/>
-        <w:rPr>
-          <w:b/>
-        </w:rPr>
-      </w:pPr>
-    </w:p>
-    <w:p>
-      <w:pPr>
-        <w:pStyle w:val="NoSpacing"/>
-        <w:rPr>
-          <w:b/>
-        </w:rPr>
-      </w:pPr>
-    </w:p>
-    <w:p>
-      <w:pPr>
-        <w:pStyle w:val="NoSpacing"/>
-        <w:rPr>
-          <w:b/>
-        </w:rPr>
-      </w:pPr>
-    </w:p>
-    <w:p>
-      <w:pPr>
-        <w:pStyle w:val="NoSpacing"/>
-        <w:rPr>
-          <w:b/>
-        </w:rPr>
-      </w:pPr>
-    </w:p>
-    <w:p>
-      <w:pPr>
-        <w:pStyle w:val="NoSpacing"/>
-        <w:rPr>
-          <w:b/>
-        </w:rPr>
-      </w:pPr>
-    </w:p>
-    <w:p>
-      <w:pPr>
-        <w:pStyle w:val="NoSpacing"/>
-        <w:rPr>
-          <w:b/>
-        </w:rPr>
-      </w:pPr>
-    </w:p>
-    <w:p>
-      <w:pPr>
-        <w:pStyle w:val="NoSpacing"/>
-        <w:rPr>
-          <w:b/>
-        </w:rPr>
-      </w:pPr>
-    </w:p>
-    <w:p>
-      <w:pPr>
-        <w:pStyle w:val="NoSpacing"/>
-        <w:rPr>
-          <w:b/>
-        </w:rPr>
-      </w:pPr>
-    </w:p>
-    <w:p>
-      <w:pPr>
-        <w:pStyle w:val="NoSpacing"/>
-        <w:rPr>
-          <w:b/>
-        </w:rPr>
-      </w:pPr>
-    </w:p>
-    <w:p>
-      <w:pPr>
-        <w:pStyle w:val="NoSpacing"/>
-        <w:rPr>
-          <w:b/>
-        </w:rPr>
-      </w:pPr>
-    </w:p>
-    <w:p>
-      <w:pPr>
-        <w:pStyle w:val="NoSpacing"/>
-        <w:rPr>
-          <w:b/>
-        </w:rPr>
-      </w:pPr>
-    </w:p>
-    <w:p>
-      <w:pPr>
-        <w:pStyle w:val="NoSpacing"/>
-        <w:rPr>
-          <w:b/>
-        </w:rPr>
-      </w:pPr>
-    </w:p>
-    <w:p>
-      <w:pPr>
-        <w:pStyle w:val="NoSpacing"/>
-        <w:rPr>
-          <w:b/>
-        </w:rPr>
-      </w:pPr>
-    </w:p>
-    <w:p>
-      <w:pPr>
-        <w:pStyle w:val="NoSpacing"/>
-        <w:rPr>
-          <w:b/>
-        </w:rPr>
-      </w:pPr>
-    </w:p>
-    <w:p>
-      <w:pPr>
-        <w:pStyle w:val="NoSpacing"/>
-        <w:rPr>
-          <w:b/>
-        </w:rPr>
-      </w:pPr>
-    </w:p>
-    <w:p>
-      <w:pPr>
-        <w:rPr>
-          <w:b/>
-          <w:sz w:val="36"/>
-          <w:szCs w:val="36"/>
-        </w:rPr>
-      </w:pPr>
-      <w:r>
-        <w:rPr>
-          <w:b/>
-          <w:sz w:val="36"/>
-          <w:szCs w:val="36"/>
-        </w:rPr>
-        <w:br w:type="page"/>
-      </w:r>
-    </w:p>
-    <w:p>
-      <w:pPr>
-        <w:pStyle w:val="NoSpacing"/>
-        <w:rPr>
-          <w:b/>
-          <w:sz w:val="36"/>
-          <w:szCs w:val="36"/>
-        </w:rPr>
-      </w:pPr>
-      <w:r>
-        <w:rPr>
-          <w:b/>
-          <w:sz w:val="36"/>
-          <w:szCs w:val="36"/>
-        </w:rPr>
-        <w:lastRenderedPageBreak/>
-        <w:t>References</w:t>
-      </w:r>
-      <w:r>
-        <w:rPr>
-          <w:b/>
-          <w:sz w:val="36"/>
-          <w:szCs w:val="36"/>
-        </w:rPr>
-        <w:t>:</w:t>
-      </w:r>
-    </w:p>
-    <w:p>
-      <w:r>
-        <w:t>Udemy</w:t>
-      </w:r>
+    </w:p>
+    <w:p>
+      <w:pPr>
+        <w:pStyle w:val="NoSpacing"/>
+        <w:rPr>
+          <w:b/>
+        </w:rPr>
+      </w:pPr>
+    </w:p>
+    <w:p>
+      <w:pPr>
+        <w:pStyle w:val="NoSpacing"/>
+        <w:rPr>
+          <w:b/>
+        </w:rPr>
+      </w:pPr>
+    </w:p>
+    <w:p>
+      <w:pPr>
+        <w:pStyle w:val="NoSpacing"/>
+        <w:rPr>
+          <w:b/>
+        </w:rPr>
+      </w:pPr>
+    </w:p>
+    <w:p>
+      <w:pPr>
+        <w:pStyle w:val="NoSpacing"/>
+        <w:rPr>
+          <w:b/>
+        </w:rPr>
+      </w:pPr>
+    </w:p>
+    <w:p>
+      <w:pPr>
+        <w:pStyle w:val="NoSpacing"/>
+        <w:rPr>
+          <w:b/>
+        </w:rPr>
+      </w:pPr>
+    </w:p>
+    <w:p>
+      <w:pPr>
+        <w:pStyle w:val="NoSpacing"/>
+        <w:rPr>
+          <w:b/>
+        </w:rPr>
+      </w:pPr>
+    </w:p>
+    <w:p>
+      <w:pPr>
+        <w:pStyle w:val="NoSpacing"/>
+        <w:rPr>
+          <w:b/>
+        </w:rPr>
+      </w:pPr>
+    </w:p>
+    <w:p>
+      <w:pPr>
+        <w:pStyle w:val="NoSpacing"/>
+        <w:rPr>
+          <w:b/>
+        </w:rPr>
+      </w:pPr>
+    </w:p>
+    <w:p>
+      <w:pPr>
+        <w:pStyle w:val="NoSpacing"/>
+        <w:rPr>
+          <w:b/>
+        </w:rPr>
+      </w:pPr>
+    </w:p>
+    <w:p>
+      <w:pPr>
+        <w:pStyle w:val="NoSpacing"/>
+        <w:rPr>
+          <w:b/>
+        </w:rPr>
+      </w:pPr>
+    </w:p>
+    <w:p>
+      <w:pPr>
+        <w:pStyle w:val="NoSpacing"/>
+        <w:rPr>
+          <w:b/>
+        </w:rPr>
+      </w:pPr>
+    </w:p>
+    <w:p>
+      <w:pPr>
+        <w:pStyle w:val="NoSpacing"/>
+        <w:rPr>
+          <w:b/>
+        </w:rPr>
+      </w:pPr>
+    </w:p>
+    <w:p>
+      <w:pPr>
+        <w:pStyle w:val="NoSpacing"/>
+        <w:rPr>
+          <w:b/>
+        </w:rPr>
+      </w:pPr>
+    </w:p>
+    <w:p>
+      <w:pPr>
+        <w:pStyle w:val="NoSpacing"/>
+        <w:rPr>
+          <w:b/>
+        </w:rPr>
+      </w:pPr>
+    </w:p>
+    <w:p>
+      <w:pPr>
+        <w:pStyle w:val="NoSpacing"/>
+        <w:rPr>
+          <w:b/>
+        </w:rPr>
+      </w:pPr>
+    </w:p>
+    <w:p>
+      <w:pPr>
+        <w:pStyle w:val="NoSpacing"/>
+        <w:rPr>
+          <w:b/>
+        </w:rPr>
+      </w:pPr>
+    </w:p>
+    <w:p>
+      <w:pPr>
+        <w:pStyle w:val="NoSpacing"/>
+        <w:rPr>
+          <w:b/>
+        </w:rPr>
+      </w:pPr>
+    </w:p>
+    <w:p>
+      <w:pPr>
+        <w:pStyle w:val="NoSpacing"/>
+        <w:rPr>
+          <w:b/>
+        </w:rPr>
+      </w:pPr>
+    </w:p>
+    <w:p>
+      <w:pPr>
+        <w:pStyle w:val="NoSpacing"/>
+        <w:rPr>
+          <w:b/>
+        </w:rPr>
+      </w:pPr>
+    </w:p>
+    <w:p>
+      <w:pPr>
+        <w:pStyle w:val="NoSpacing"/>
+        <w:rPr>
+          <w:b/>
+        </w:rPr>
+      </w:pPr>
+    </w:p>
+    <w:p>
+      <w:pPr>
+        <w:pStyle w:val="NoSpacing"/>
+        <w:rPr>
+          <w:b/>
+        </w:rPr>
+      </w:pPr>
+    </w:p>
+    <w:p>
+      <w:pPr>
+        <w:pStyle w:val="NoSpacing"/>
+        <w:rPr>
+          <w:b/>
+        </w:rPr>
+      </w:pPr>
+    </w:p>
+    <w:p>
+      <w:pPr>
+        <w:pStyle w:val="NoSpacing"/>
+        <w:rPr>
+          <w:b/>
+        </w:rPr>
+      </w:pPr>
+    </w:p>
+    <w:p>
+      <w:pPr>
+        <w:pStyle w:val="NoSpacing"/>
+        <w:rPr>
+          <w:b/>
+        </w:rPr>
+      </w:pPr>
+    </w:p>
+    <w:p>
+      <w:pPr>
+        <w:pStyle w:val="NoSpacing"/>
+        <w:rPr>
+          <w:b/>
+        </w:rPr>
+      </w:pPr>
+    </w:p>
+    <w:p>
+      <w:pPr>
+        <w:pStyle w:val="NoSpacing"/>
+        <w:rPr>
+          <w:b/>
+        </w:rPr>
+      </w:pPr>
+    </w:p>
+    <w:p>
+      <w:pPr>
+        <w:pStyle w:val="NoSpacing"/>
+        <w:rPr>
+          <w:b/>
+        </w:rPr>
+      </w:pPr>
+    </w:p>
+    <w:p>
+      <w:pPr>
+        <w:pStyle w:val="NoSpacing"/>
+        <w:rPr>
+          <w:b/>
+        </w:rPr>
+      </w:pPr>
+    </w:p>
+    <w:p>
+      <w:pPr>
+        <w:pStyle w:val="NoSpacing"/>
+        <w:rPr>
+          <w:b/>
+        </w:rPr>
+      </w:pPr>
+    </w:p>
+    <w:p>
+      <w:pPr>
+        <w:pStyle w:val="NoSpacing"/>
+        <w:rPr>
+          <w:b/>
+        </w:rPr>
+      </w:pPr>
+    </w:p>
+    <w:p>
+      <w:pPr>
+        <w:pStyle w:val="NoSpacing"/>
+        <w:rPr>
+          <w:b/>
+        </w:rPr>
+      </w:pPr>
+    </w:p>
+    <w:p>
+      <w:pPr>
+        <w:pStyle w:val="NoSpacing"/>
+        <w:rPr>
+          <w:b/>
+        </w:rPr>
+      </w:pPr>
+    </w:p>
+    <w:p>
+      <w:pPr>
+        <w:pStyle w:val="NoSpacing"/>
+        <w:rPr>
+          <w:b/>
+        </w:rPr>
+      </w:pPr>
+    </w:p>
+    <w:p>
+      <w:pPr>
+        <w:pStyle w:val="NoSpacing"/>
+        <w:rPr>
+          <w:b/>
+        </w:rPr>
+      </w:pPr>
+    </w:p>
+    <w:p>
+      <w:pPr>
+        <w:pStyle w:val="NoSpacing"/>
+        <w:rPr>
+          <w:b/>
+        </w:rPr>
+      </w:pPr>
+    </w:p>
+    <w:p>
+      <w:pPr>
+        <w:pStyle w:val="NoSpacing"/>
+        <w:rPr>
+          <w:b/>
+        </w:rPr>
+      </w:pPr>
+    </w:p>
+    <w:p>
+      <w:pPr>
+        <w:pStyle w:val="NoSpacing"/>
+        <w:rPr>
+          <w:b/>
+        </w:rPr>
+      </w:pPr>
+    </w:p>
+    <w:p>
+      <w:pPr>
+        <w:pStyle w:val="NoSpacing"/>
+        <w:rPr>
+          <w:b/>
+        </w:rPr>
+      </w:pPr>
+    </w:p>
+    <w:p>
+      <w:pPr>
+        <w:pStyle w:val="NoSpacing"/>
+        <w:rPr>
+          <w:b/>
+        </w:rPr>
+      </w:pPr>
+    </w:p>
+    <w:p>
+      <w:pPr>
+        <w:pStyle w:val="NoSpacing"/>
+        <w:rPr>
+          <w:b/>
+        </w:rPr>
+      </w:pPr>
     </w:p>
     <w:p>
       <w:pPr>
@@ -6712,7 +6599,7 @@
 </file>
 
 <file path=customXml/itemProps1.xml><?xml version="1.0" encoding="utf-8"?>
-<ds:datastoreItem xmlns:ds="http://schemas.openxmlformats.org/officeDocument/2006/customXml" ds:itemID="{CF6D627B-75F5-4BC7-8D11-5F5FC40295B3}">
+<ds:datastoreItem xmlns:ds="http://schemas.openxmlformats.org/officeDocument/2006/customXml" ds:itemID="{FFE8E71C-E7D6-484D-9D42-FFF0CB07AC21}">
   <ds:schemaRefs>
     <ds:schemaRef ds:uri="http://schemas.openxmlformats.org/officeDocument/2006/bibliography"/>
   </ds:schemaRefs>

</xml_diff>